<commit_message>
Pruebas Unitarias has been done correctly
</commit_message>
<xml_diff>
--- a/docs/Documentacion/Diseño Pruebas Unitarias.docx
+++ b/docs/Documentacion/Diseño Pruebas Unitarias.docx
@@ -77,7 +77,6 @@
             <w:tcW w:w="2547" w:type="dxa"/>
           </w:tcPr>
           <w:p>
-            <w:proofErr w:type="spellStart"/>
             <w:r>
               <w:t>p</w:t>
             </w:r>
@@ -87,7 +86,6 @@
             <w:r>
               <w:t>List</w:t>
             </w:r>
-            <w:proofErr w:type="spellEnd"/>
           </w:p>
         </w:tc>
         <w:tc>
@@ -95,14 +93,12 @@
             <w:tcW w:w="1843" w:type="dxa"/>
           </w:tcPr>
           <w:p>
-            <w:proofErr w:type="spellStart"/>
             <w:r>
               <w:t>Restaurant</w:t>
             </w:r>
             <w:r>
               <w:t>Test</w:t>
             </w:r>
-            <w:proofErr w:type="spellEnd"/>
           </w:p>
         </w:tc>
         <w:tc>
@@ -159,14 +155,12 @@
             <w:tcW w:w="2547" w:type="dxa"/>
           </w:tcPr>
           <w:p>
-            <w:proofErr w:type="spellStart"/>
             <w:r>
               <w:t>p</w:t>
             </w:r>
             <w:r>
               <w:t>roductNotEmptyList</w:t>
             </w:r>
-            <w:proofErr w:type="spellEnd"/>
           </w:p>
         </w:tc>
         <w:tc>
@@ -174,11 +168,9 @@
             <w:tcW w:w="1843" w:type="dxa"/>
           </w:tcPr>
           <w:p>
-            <w:proofErr w:type="spellStart"/>
             <w:r>
               <w:t>RestaurantTest</w:t>
             </w:r>
-            <w:proofErr w:type="spellEnd"/>
           </w:p>
         </w:tc>
         <w:tc>
@@ -235,11 +227,9 @@
             <w:tcW w:w="2547" w:type="dxa"/>
           </w:tcPr>
           <w:p>
-            <w:proofErr w:type="spellStart"/>
             <w:r>
               <w:t>ClientEmptyLinkedList</w:t>
             </w:r>
-            <w:proofErr w:type="spellEnd"/>
           </w:p>
         </w:tc>
         <w:tc>
@@ -247,11 +237,9 @@
             <w:tcW w:w="1843" w:type="dxa"/>
           </w:tcPr>
           <w:p>
-            <w:proofErr w:type="spellStart"/>
             <w:r>
               <w:t>RestaurantTest</w:t>
             </w:r>
-            <w:proofErr w:type="spellEnd"/>
           </w:p>
         </w:tc>
         <w:tc>
@@ -308,11 +296,9 @@
             <w:tcW w:w="2547" w:type="dxa"/>
           </w:tcPr>
           <w:p>
-            <w:proofErr w:type="spellStart"/>
             <w:r>
               <w:t>ClientNotEmptyLinkedList</w:t>
             </w:r>
-            <w:proofErr w:type="spellEnd"/>
           </w:p>
         </w:tc>
         <w:tc>
@@ -320,11 +306,9 @@
             <w:tcW w:w="1843" w:type="dxa"/>
           </w:tcPr>
           <w:p>
-            <w:proofErr w:type="spellStart"/>
             <w:r>
               <w:t>RestaurantTest</w:t>
             </w:r>
-            <w:proofErr w:type="spellEnd"/>
           </w:p>
         </w:tc>
         <w:tc>
@@ -509,11 +493,9 @@
             <w:tcW w:w="1257" w:type="dxa"/>
           </w:tcPr>
           <w:p>
-            <w:proofErr w:type="spellStart"/>
             <w:r>
               <w:t>addProduct</w:t>
             </w:r>
-            <w:proofErr w:type="spellEnd"/>
           </w:p>
         </w:tc>
         <w:tc>
@@ -521,14 +503,12 @@
             <w:tcW w:w="2486" w:type="dxa"/>
           </w:tcPr>
           <w:p>
-            <w:proofErr w:type="spellStart"/>
             <w:r>
               <w:t>p</w:t>
             </w:r>
             <w:r>
               <w:t>roductEmptyList</w:t>
             </w:r>
-            <w:proofErr w:type="spellEnd"/>
           </w:p>
         </w:tc>
         <w:tc>
@@ -550,63 +530,25 @@
               <w:rPr>
                 <w:lang w:val="en-US"/>
               </w:rPr>
-              <w:t>Name</w:t>
-            </w:r>
-            <w:proofErr w:type="gramStart"/>
-            <w:r>
-              <w:rPr>
-                <w:lang w:val="en-US"/>
-              </w:rPr>
-              <w:t>=”Baby</w:t>
-            </w:r>
-            <w:proofErr w:type="gramEnd"/>
-            <w:r>
-              <w:rPr>
-                <w:lang w:val="en-US"/>
-              </w:rPr>
-              <w:t xml:space="preserve"> Beef”</w:t>
-            </w:r>
-          </w:p>
-          <w:p>
-            <w:pPr>
-              <w:rPr>
-                <w:lang w:val="en-US"/>
-              </w:rPr>
-            </w:pPr>
-            <w:r>
-              <w:rPr>
-                <w:lang w:val="en-US"/>
-              </w:rPr>
-              <w:t>Cat</w:t>
-            </w:r>
-            <w:proofErr w:type="gramStart"/>
-            <w:r>
-              <w:rPr>
-                <w:lang w:val="en-US"/>
-              </w:rPr>
-              <w:t>=”Carne</w:t>
-            </w:r>
-            <w:proofErr w:type="gramEnd"/>
-            <w:r>
-              <w:rPr>
-                <w:lang w:val="en-US"/>
-              </w:rPr>
-              <w:t>”</w:t>
-            </w:r>
-          </w:p>
-          <w:p>
-            <w:proofErr w:type="spellStart"/>
-            <w:r>
-              <w:t>Size</w:t>
-            </w:r>
-            <w:proofErr w:type="spellEnd"/>
-            <w:proofErr w:type="gramStart"/>
-            <w:r>
-              <w:t>=”Normal</w:t>
-            </w:r>
-            <w:proofErr w:type="gramEnd"/>
-            <w:r>
-              <w:t>”</w:t>
+              <w:t>Name=”Baby Beef”</w:t>
+            </w:r>
+          </w:p>
+          <w:p>
+            <w:pPr>
+              <w:rPr>
+                <w:lang w:val="en-US"/>
+              </w:rPr>
+            </w:pPr>
+            <w:r>
+              <w:rPr>
+                <w:lang w:val="en-US"/>
+              </w:rPr>
+              <w:t>Cat=”Carne”</w:t>
+            </w:r>
+          </w:p>
+          <w:p>
+            <w:r>
+              <w:t>Size=”Normal”</w:t>
             </w:r>
           </w:p>
           <w:p>
@@ -615,23 +557,13 @@
             </w:r>
           </w:p>
           <w:p>
-            <w:proofErr w:type="spellStart"/>
-            <w:r>
-              <w:t>Avail</w:t>
-            </w:r>
-            <w:proofErr w:type="spellEnd"/>
-            <w:r>
-              <w:t>=50</w:t>
-            </w:r>
-          </w:p>
-          <w:p>
-            <w:proofErr w:type="spellStart"/>
-            <w:r>
-              <w:t>Desc</w:t>
-            </w:r>
-            <w:proofErr w:type="spellEnd"/>
-            <w:r>
-              <w:t>=””</w:t>
+            <w:r>
+              <w:t>Avail=50</w:t>
+            </w:r>
+          </w:p>
+          <w:p>
+            <w:r>
+              <w:t>Desc=””</w:t>
             </w:r>
           </w:p>
         </w:tc>
@@ -662,11 +594,9 @@
             <w:tcW w:w="1257" w:type="dxa"/>
           </w:tcPr>
           <w:p>
-            <w:proofErr w:type="spellStart"/>
             <w:r>
               <w:t>addProduct</w:t>
             </w:r>
-            <w:proofErr w:type="spellEnd"/>
           </w:p>
         </w:tc>
         <w:tc>
@@ -674,14 +604,12 @@
             <w:tcW w:w="2486" w:type="dxa"/>
           </w:tcPr>
           <w:p>
-            <w:proofErr w:type="spellStart"/>
             <w:r>
               <w:t>p</w:t>
             </w:r>
             <w:r>
               <w:t>roductNotEmptyList</w:t>
             </w:r>
-            <w:proofErr w:type="spellEnd"/>
           </w:p>
         </w:tc>
         <w:tc>
@@ -703,75 +631,33 @@
               <w:rPr>
                 <w:lang w:val="en-US"/>
               </w:rPr>
-              <w:t>Name</w:t>
-            </w:r>
-            <w:proofErr w:type="gramStart"/>
-            <w:r>
-              <w:rPr>
-                <w:lang w:val="en-US"/>
-              </w:rPr>
-              <w:t>=”Pizza</w:t>
-            </w:r>
-            <w:proofErr w:type="gramEnd"/>
-            <w:r>
-              <w:rPr>
-                <w:lang w:val="en-US"/>
-              </w:rPr>
-              <w:t xml:space="preserve"> Peperoni”</w:t>
-            </w:r>
-          </w:p>
-          <w:p>
-            <w:pPr>
-              <w:rPr>
-                <w:lang w:val="en-US"/>
-              </w:rPr>
-            </w:pPr>
-            <w:r>
-              <w:rPr>
-                <w:lang w:val="en-US"/>
-              </w:rPr>
-              <w:t>Cat</w:t>
-            </w:r>
-            <w:proofErr w:type="gramStart"/>
-            <w:r>
-              <w:rPr>
-                <w:lang w:val="en-US"/>
-              </w:rPr>
-              <w:t>=”Pizzas</w:t>
-            </w:r>
-            <w:proofErr w:type="gramEnd"/>
-            <w:r>
-              <w:rPr>
-                <w:lang w:val="en-US"/>
-              </w:rPr>
-              <w:t>”</w:t>
-            </w:r>
-          </w:p>
-          <w:p>
-            <w:pPr>
-              <w:rPr>
-                <w:lang w:val="en-US"/>
-              </w:rPr>
-            </w:pPr>
-            <w:r>
-              <w:rPr>
-                <w:lang w:val="en-US"/>
-              </w:rPr>
-              <w:t>Size</w:t>
-            </w:r>
-            <w:proofErr w:type="gramStart"/>
-            <w:r>
-              <w:rPr>
-                <w:lang w:val="en-US"/>
-              </w:rPr>
-              <w:t>=”Grande</w:t>
-            </w:r>
-            <w:proofErr w:type="gramEnd"/>
-            <w:r>
-              <w:rPr>
-                <w:lang w:val="en-US"/>
-              </w:rPr>
-              <w:t>”</w:t>
+              <w:t>Name=”Pizza Peperoni”</w:t>
+            </w:r>
+          </w:p>
+          <w:p>
+            <w:pPr>
+              <w:rPr>
+                <w:lang w:val="en-US"/>
+              </w:rPr>
+            </w:pPr>
+            <w:r>
+              <w:rPr>
+                <w:lang w:val="en-US"/>
+              </w:rPr>
+              <w:t>Cat=”Pizzas”</w:t>
+            </w:r>
+          </w:p>
+          <w:p>
+            <w:pPr>
+              <w:rPr>
+                <w:lang w:val="en-US"/>
+              </w:rPr>
+            </w:pPr>
+            <w:r>
+              <w:rPr>
+                <w:lang w:val="en-US"/>
+              </w:rPr>
+              <w:t>Size=”Grande”</w:t>
             </w:r>
           </w:p>
           <w:p>
@@ -780,23 +666,13 @@
             </w:r>
           </w:p>
           <w:p>
-            <w:proofErr w:type="spellStart"/>
-            <w:r>
-              <w:t>Avail</w:t>
-            </w:r>
-            <w:proofErr w:type="spellEnd"/>
-            <w:r>
-              <w:t>=50</w:t>
-            </w:r>
-          </w:p>
-          <w:p>
-            <w:proofErr w:type="spellStart"/>
-            <w:r>
-              <w:t>Desc</w:t>
-            </w:r>
-            <w:proofErr w:type="spellEnd"/>
-            <w:r>
-              <w:t>=””</w:t>
+            <w:r>
+              <w:t>Avail=50</w:t>
+            </w:r>
+          </w:p>
+          <w:p>
+            <w:r>
+              <w:t>Desc=””</w:t>
             </w:r>
           </w:p>
         </w:tc>
@@ -827,11 +703,9 @@
             <w:tcW w:w="1257" w:type="dxa"/>
           </w:tcPr>
           <w:p>
-            <w:proofErr w:type="spellStart"/>
             <w:r>
               <w:t>addProduct</w:t>
             </w:r>
-            <w:proofErr w:type="spellEnd"/>
           </w:p>
         </w:tc>
         <w:tc>
@@ -839,14 +713,12 @@
             <w:tcW w:w="2486" w:type="dxa"/>
           </w:tcPr>
           <w:p>
-            <w:proofErr w:type="spellStart"/>
             <w:r>
               <w:t>p</w:t>
             </w:r>
             <w:r>
               <w:t>roductNotEmptyList</w:t>
             </w:r>
-            <w:proofErr w:type="spellEnd"/>
           </w:p>
         </w:tc>
         <w:tc>
@@ -887,58 +759,36 @@
                 <w:szCs w:val="21"/>
               </w:rPr>
             </w:pPr>
-            <w:proofErr w:type="spellStart"/>
-            <w:r>
-              <w:rPr>
-                <w:rFonts w:ascii="Arial" w:hAnsi="Arial" w:cs="Arial"/>
-                <w:color w:val="1A1A1A"/>
-                <w:sz w:val="21"/>
-                <w:szCs w:val="21"/>
-              </w:rPr>
-              <w:t>name</w:t>
-            </w:r>
-            <w:proofErr w:type="spellEnd"/>
-            <w:r>
-              <w:rPr>
-                <w:rFonts w:ascii="Arial" w:hAnsi="Arial" w:cs="Arial"/>
-                <w:color w:val="1A1A1A"/>
-                <w:sz w:val="21"/>
-                <w:szCs w:val="21"/>
-              </w:rPr>
-              <w:t>="Pasta Alfredo"</w:t>
-            </w:r>
-          </w:p>
-          <w:p>
-            <w:pPr>
-              <w:pStyle w:val="NormalWeb"/>
-              <w:shd w:val="clear" w:color="auto" w:fill="F2F2F2"/>
-              <w:spacing w:before="0" w:beforeAutospacing="0" w:after="0" w:afterAutospacing="0"/>
-              <w:rPr>
-                <w:rFonts w:ascii="Arial" w:hAnsi="Arial" w:cs="Arial"/>
-                <w:color w:val="1A1A1A"/>
-                <w:sz w:val="21"/>
-                <w:szCs w:val="21"/>
-              </w:rPr>
-            </w:pPr>
-            <w:proofErr w:type="spellStart"/>
-            <w:r>
-              <w:rPr>
-                <w:rFonts w:ascii="Arial" w:hAnsi="Arial" w:cs="Arial"/>
-                <w:color w:val="1A1A1A"/>
-                <w:sz w:val="21"/>
-                <w:szCs w:val="21"/>
-              </w:rPr>
-              <w:t>category</w:t>
-            </w:r>
-            <w:proofErr w:type="spellEnd"/>
-            <w:r>
-              <w:rPr>
-                <w:rFonts w:ascii="Arial" w:hAnsi="Arial" w:cs="Arial"/>
-                <w:color w:val="1A1A1A"/>
-                <w:sz w:val="21"/>
-                <w:szCs w:val="21"/>
-              </w:rPr>
-              <w:t>="Pastas"</w:t>
+            <w:r>
+              <w:rPr>
+                <w:rFonts w:ascii="Arial" w:hAnsi="Arial" w:cs="Arial"/>
+                <w:color w:val="1A1A1A"/>
+                <w:sz w:val="21"/>
+                <w:szCs w:val="21"/>
+              </w:rPr>
+              <w:t>name="Pasta Alfredo"</w:t>
+            </w:r>
+          </w:p>
+          <w:p>
+            <w:pPr>
+              <w:pStyle w:val="NormalWeb"/>
+              <w:shd w:val="clear" w:color="auto" w:fill="F2F2F2"/>
+              <w:spacing w:before="0" w:beforeAutospacing="0" w:after="0" w:afterAutospacing="0"/>
+              <w:rPr>
+                <w:rFonts w:ascii="Arial" w:hAnsi="Arial" w:cs="Arial"/>
+                <w:color w:val="1A1A1A"/>
+                <w:sz w:val="21"/>
+                <w:szCs w:val="21"/>
+              </w:rPr>
+            </w:pPr>
+            <w:r>
+              <w:rPr>
+                <w:rFonts w:ascii="Arial" w:hAnsi="Arial" w:cs="Arial"/>
+                <w:color w:val="1A1A1A"/>
+                <w:sz w:val="21"/>
+                <w:szCs w:val="21"/>
+              </w:rPr>
+              <w:t>category="Pastas"</w:t>
             </w:r>
           </w:p>
           <w:p>
@@ -1093,15 +943,7 @@
               <w:t>retorne</w:t>
             </w:r>
             <w:r>
-              <w:t xml:space="preserve"> true </w:t>
-            </w:r>
-            <w:proofErr w:type="spellStart"/>
-            <w:r>
-              <w:t>or</w:t>
-            </w:r>
-            <w:proofErr w:type="spellEnd"/>
-            <w:r>
-              <w:t xml:space="preserve"> false</w:t>
+              <w:t xml:space="preserve"> true or false</w:t>
             </w:r>
           </w:p>
         </w:tc>
@@ -1179,11 +1021,9 @@
             <w:tcW w:w="1489" w:type="dxa"/>
           </w:tcPr>
           <w:p>
-            <w:proofErr w:type="spellStart"/>
             <w:r>
               <w:t>deleteProduct</w:t>
             </w:r>
-            <w:proofErr w:type="spellEnd"/>
           </w:p>
         </w:tc>
         <w:tc>
@@ -1191,11 +1031,9 @@
             <w:tcW w:w="2416" w:type="dxa"/>
           </w:tcPr>
           <w:p>
-            <w:proofErr w:type="spellStart"/>
             <w:r>
               <w:t>productEmptyList</w:t>
             </w:r>
-            <w:proofErr w:type="spellEnd"/>
           </w:p>
         </w:tc>
         <w:tc>
@@ -1235,14 +1073,12 @@
             <w:tcW w:w="1489" w:type="dxa"/>
           </w:tcPr>
           <w:p>
-            <w:proofErr w:type="spellStart"/>
             <w:r>
               <w:t>delete</w:t>
             </w:r>
             <w:r>
               <w:t>Product</w:t>
             </w:r>
-            <w:proofErr w:type="spellEnd"/>
           </w:p>
         </w:tc>
         <w:tc>
@@ -1250,11 +1086,9 @@
             <w:tcW w:w="2416" w:type="dxa"/>
           </w:tcPr>
           <w:p>
-            <w:proofErr w:type="spellStart"/>
             <w:r>
               <w:t>productNotEmptyList</w:t>
             </w:r>
-            <w:proofErr w:type="spellEnd"/>
           </w:p>
         </w:tc>
         <w:tc>
@@ -1311,21 +1145,7 @@
           <w:p>
             <w:r>
               <w:lastRenderedPageBreak/>
-              <w:t xml:space="preserve">Objetivo: Verificar la correcta actualización de un producto, que </w:t>
-            </w:r>
-            <w:r>
-              <w:t>retorne</w:t>
-            </w:r>
-            <w:r>
-              <w:t xml:space="preserve"> true </w:t>
-            </w:r>
-            <w:proofErr w:type="spellStart"/>
-            <w:r>
-              <w:t>or</w:t>
-            </w:r>
-            <w:proofErr w:type="spellEnd"/>
-            <w:r>
-              <w:t xml:space="preserve"> false</w:t>
+              <w:t>Objetivo: Verificar la correcta actualización de un producto</w:t>
             </w:r>
           </w:p>
         </w:tc>
@@ -1403,11 +1223,9 @@
             <w:tcW w:w="1556" w:type="dxa"/>
           </w:tcPr>
           <w:p>
-            <w:proofErr w:type="spellStart"/>
             <w:r>
               <w:t>updateProduct</w:t>
             </w:r>
-            <w:proofErr w:type="spellEnd"/>
           </w:p>
         </w:tc>
         <w:tc>
@@ -1415,11 +1233,9 @@
             <w:tcW w:w="2393" w:type="dxa"/>
           </w:tcPr>
           <w:p>
-            <w:proofErr w:type="spellStart"/>
             <w:r>
               <w:t>productEmptyList</w:t>
             </w:r>
-            <w:proofErr w:type="spellEnd"/>
           </w:p>
         </w:tc>
         <w:tc>
@@ -1460,58 +1276,36 @@
                 <w:szCs w:val="21"/>
               </w:rPr>
             </w:pPr>
-            <w:proofErr w:type="spellStart"/>
-            <w:r>
-              <w:rPr>
-                <w:rFonts w:ascii="Arial" w:hAnsi="Arial" w:cs="Arial"/>
-                <w:color w:val="1A1A1A"/>
-                <w:sz w:val="21"/>
-                <w:szCs w:val="21"/>
-              </w:rPr>
-              <w:t>name</w:t>
-            </w:r>
-            <w:proofErr w:type="spellEnd"/>
-            <w:r>
-              <w:rPr>
-                <w:rFonts w:ascii="Arial" w:hAnsi="Arial" w:cs="Arial"/>
-                <w:color w:val="1A1A1A"/>
-                <w:sz w:val="21"/>
-                <w:szCs w:val="21"/>
-              </w:rPr>
-              <w:t>="Pasta Alfredo"</w:t>
-            </w:r>
-          </w:p>
-          <w:p>
-            <w:pPr>
-              <w:pStyle w:val="NormalWeb"/>
-              <w:shd w:val="clear" w:color="auto" w:fill="F2F2F2"/>
-              <w:spacing w:before="0" w:beforeAutospacing="0" w:after="0" w:afterAutospacing="0"/>
-              <w:rPr>
-                <w:rFonts w:ascii="Arial" w:hAnsi="Arial" w:cs="Arial"/>
-                <w:color w:val="1A1A1A"/>
-                <w:sz w:val="21"/>
-                <w:szCs w:val="21"/>
-              </w:rPr>
-            </w:pPr>
-            <w:proofErr w:type="spellStart"/>
-            <w:r>
-              <w:rPr>
-                <w:rFonts w:ascii="Arial" w:hAnsi="Arial" w:cs="Arial"/>
-                <w:color w:val="1A1A1A"/>
-                <w:sz w:val="21"/>
-                <w:szCs w:val="21"/>
-              </w:rPr>
-              <w:t>category</w:t>
-            </w:r>
-            <w:proofErr w:type="spellEnd"/>
-            <w:r>
-              <w:rPr>
-                <w:rFonts w:ascii="Arial" w:hAnsi="Arial" w:cs="Arial"/>
-                <w:color w:val="1A1A1A"/>
-                <w:sz w:val="21"/>
-                <w:szCs w:val="21"/>
-              </w:rPr>
-              <w:t>="Pastas"</w:t>
+            <w:r>
+              <w:rPr>
+                <w:rFonts w:ascii="Arial" w:hAnsi="Arial" w:cs="Arial"/>
+                <w:color w:val="1A1A1A"/>
+                <w:sz w:val="21"/>
+                <w:szCs w:val="21"/>
+              </w:rPr>
+              <w:t>name="Pasta Alfredo"</w:t>
+            </w:r>
+          </w:p>
+          <w:p>
+            <w:pPr>
+              <w:pStyle w:val="NormalWeb"/>
+              <w:shd w:val="clear" w:color="auto" w:fill="F2F2F2"/>
+              <w:spacing w:before="0" w:beforeAutospacing="0" w:after="0" w:afterAutospacing="0"/>
+              <w:rPr>
+                <w:rFonts w:ascii="Arial" w:hAnsi="Arial" w:cs="Arial"/>
+                <w:color w:val="1A1A1A"/>
+                <w:sz w:val="21"/>
+                <w:szCs w:val="21"/>
+              </w:rPr>
+            </w:pPr>
+            <w:r>
+              <w:rPr>
+                <w:rFonts w:ascii="Arial" w:hAnsi="Arial" w:cs="Arial"/>
+                <w:color w:val="1A1A1A"/>
+                <w:sz w:val="21"/>
+                <w:szCs w:val="21"/>
+              </w:rPr>
+              <w:t>category="Pastas"</w:t>
             </w:r>
           </w:p>
           <w:p>
@@ -1624,7 +1418,13 @@
           </w:tcPr>
           <w:p>
             <w:r>
-              <w:t>False, el producto no pudo ser actualizado porque no existe</w:t>
+              <w:t>E</w:t>
+            </w:r>
+            <w:r>
+              <w:t>l producto no pudo ser actualizado porque no existe</w:t>
+            </w:r>
+            <w:r>
+              <w:t xml:space="preserve"> y el tamaño de la lista de productos es cero</w:t>
             </w:r>
           </w:p>
         </w:tc>
@@ -1645,11 +1445,9 @@
             <w:tcW w:w="1556" w:type="dxa"/>
           </w:tcPr>
           <w:p>
-            <w:proofErr w:type="spellStart"/>
             <w:r>
               <w:t>updateProduct</w:t>
             </w:r>
-            <w:proofErr w:type="spellEnd"/>
           </w:p>
         </w:tc>
         <w:tc>
@@ -1657,11 +1455,9 @@
             <w:tcW w:w="2393" w:type="dxa"/>
           </w:tcPr>
           <w:p>
-            <w:proofErr w:type="spellStart"/>
             <w:r>
               <w:t>productNotEmptyList</w:t>
             </w:r>
-            <w:proofErr w:type="spellEnd"/>
           </w:p>
         </w:tc>
         <w:tc>
@@ -1702,58 +1498,36 @@
                 <w:szCs w:val="21"/>
               </w:rPr>
             </w:pPr>
-            <w:proofErr w:type="spellStart"/>
-            <w:r>
-              <w:rPr>
-                <w:rFonts w:ascii="Arial" w:hAnsi="Arial" w:cs="Arial"/>
-                <w:color w:val="1A1A1A"/>
-                <w:sz w:val="21"/>
-                <w:szCs w:val="21"/>
-              </w:rPr>
-              <w:t>name</w:t>
-            </w:r>
-            <w:proofErr w:type="spellEnd"/>
-            <w:r>
-              <w:rPr>
-                <w:rFonts w:ascii="Arial" w:hAnsi="Arial" w:cs="Arial"/>
-                <w:color w:val="1A1A1A"/>
-                <w:sz w:val="21"/>
-                <w:szCs w:val="21"/>
-              </w:rPr>
-              <w:t>="Pasta Alfredo"</w:t>
-            </w:r>
-          </w:p>
-          <w:p>
-            <w:pPr>
-              <w:pStyle w:val="NormalWeb"/>
-              <w:shd w:val="clear" w:color="auto" w:fill="F2F2F2"/>
-              <w:spacing w:before="0" w:beforeAutospacing="0" w:after="0" w:afterAutospacing="0"/>
-              <w:rPr>
-                <w:rFonts w:ascii="Arial" w:hAnsi="Arial" w:cs="Arial"/>
-                <w:color w:val="1A1A1A"/>
-                <w:sz w:val="21"/>
-                <w:szCs w:val="21"/>
-              </w:rPr>
-            </w:pPr>
-            <w:proofErr w:type="spellStart"/>
-            <w:r>
-              <w:rPr>
-                <w:rFonts w:ascii="Arial" w:hAnsi="Arial" w:cs="Arial"/>
-                <w:color w:val="1A1A1A"/>
-                <w:sz w:val="21"/>
-                <w:szCs w:val="21"/>
-              </w:rPr>
-              <w:t>category</w:t>
-            </w:r>
-            <w:proofErr w:type="spellEnd"/>
-            <w:r>
-              <w:rPr>
-                <w:rFonts w:ascii="Arial" w:hAnsi="Arial" w:cs="Arial"/>
-                <w:color w:val="1A1A1A"/>
-                <w:sz w:val="21"/>
-                <w:szCs w:val="21"/>
-              </w:rPr>
-              <w:t>="Pastas"</w:t>
+            <w:r>
+              <w:rPr>
+                <w:rFonts w:ascii="Arial" w:hAnsi="Arial" w:cs="Arial"/>
+                <w:color w:val="1A1A1A"/>
+                <w:sz w:val="21"/>
+                <w:szCs w:val="21"/>
+              </w:rPr>
+              <w:t>name="Pasta Alfredo"</w:t>
+            </w:r>
+          </w:p>
+          <w:p>
+            <w:pPr>
+              <w:pStyle w:val="NormalWeb"/>
+              <w:shd w:val="clear" w:color="auto" w:fill="F2F2F2"/>
+              <w:spacing w:before="0" w:beforeAutospacing="0" w:after="0" w:afterAutospacing="0"/>
+              <w:rPr>
+                <w:rFonts w:ascii="Arial" w:hAnsi="Arial" w:cs="Arial"/>
+                <w:color w:val="1A1A1A"/>
+                <w:sz w:val="21"/>
+                <w:szCs w:val="21"/>
+              </w:rPr>
+            </w:pPr>
+            <w:r>
+              <w:rPr>
+                <w:rFonts w:ascii="Arial" w:hAnsi="Arial" w:cs="Arial"/>
+                <w:color w:val="1A1A1A"/>
+                <w:sz w:val="21"/>
+                <w:szCs w:val="21"/>
+              </w:rPr>
+              <w:t>category="Pastas"</w:t>
             </w:r>
           </w:p>
           <w:p>
@@ -1866,7 +1640,13 @@
           </w:tcPr>
           <w:p>
             <w:r>
-              <w:t>True, el producto fue actualizado</w:t>
+              <w:t>E</w:t>
+            </w:r>
+            <w:r>
+              <w:t>l</w:t>
+            </w:r>
+            <w:r>
+              <w:t xml:space="preserve"> producto fue actualizado</w:t>
             </w:r>
             <w:r>
               <w:t xml:space="preserve"> y el tamaño de la lista es 1</w:t>
@@ -1990,11 +1770,9 @@
             <w:tcW w:w="1257" w:type="dxa"/>
           </w:tcPr>
           <w:p>
-            <w:proofErr w:type="spellStart"/>
             <w:r>
               <w:t>addClient</w:t>
             </w:r>
-            <w:proofErr w:type="spellEnd"/>
           </w:p>
         </w:tc>
         <w:tc>
@@ -2002,11 +1780,9 @@
             <w:tcW w:w="2486" w:type="dxa"/>
           </w:tcPr>
           <w:p>
-            <w:proofErr w:type="spellStart"/>
             <w:r>
               <w:t>ClientEmptyLinkedList</w:t>
             </w:r>
-            <w:proofErr w:type="spellEnd"/>
           </w:p>
         </w:tc>
         <w:tc>
@@ -2047,80 +1823,36 @@
                 <w:szCs w:val="21"/>
               </w:rPr>
             </w:pPr>
-            <w:proofErr w:type="spellStart"/>
-            <w:r>
-              <w:rPr>
-                <w:rFonts w:ascii="Arial" w:hAnsi="Arial" w:cs="Arial"/>
-                <w:color w:val="1A1A1A"/>
-                <w:sz w:val="21"/>
-                <w:szCs w:val="21"/>
-              </w:rPr>
-              <w:t>Name</w:t>
-            </w:r>
-            <w:proofErr w:type="spellEnd"/>
-            <w:proofErr w:type="gramStart"/>
-            <w:r>
-              <w:rPr>
-                <w:rFonts w:ascii="Arial" w:hAnsi="Arial" w:cs="Arial"/>
-                <w:color w:val="1A1A1A"/>
-                <w:sz w:val="21"/>
-                <w:szCs w:val="21"/>
-              </w:rPr>
-              <w:t>=”Pedro</w:t>
-            </w:r>
-            <w:proofErr w:type="gramEnd"/>
-            <w:r>
-              <w:rPr>
-                <w:rFonts w:ascii="Arial" w:hAnsi="Arial" w:cs="Arial"/>
-                <w:color w:val="1A1A1A"/>
-                <w:sz w:val="21"/>
-                <w:szCs w:val="21"/>
-              </w:rPr>
-              <w:t>”</w:t>
-            </w:r>
-          </w:p>
-          <w:p>
-            <w:pPr>
-              <w:pStyle w:val="NormalWeb"/>
-              <w:shd w:val="clear" w:color="auto" w:fill="F2F2F2"/>
-              <w:spacing w:before="0" w:beforeAutospacing="0" w:after="0" w:afterAutospacing="0"/>
-              <w:rPr>
-                <w:rFonts w:ascii="Arial" w:hAnsi="Arial" w:cs="Arial"/>
-                <w:color w:val="1A1A1A"/>
-                <w:sz w:val="21"/>
-                <w:szCs w:val="21"/>
-              </w:rPr>
-            </w:pPr>
-            <w:proofErr w:type="spellStart"/>
-            <w:r>
-              <w:rPr>
-                <w:rFonts w:ascii="Arial" w:hAnsi="Arial" w:cs="Arial"/>
-                <w:color w:val="1A1A1A"/>
-                <w:sz w:val="21"/>
-                <w:szCs w:val="21"/>
-              </w:rPr>
-              <w:t>Adress</w:t>
-            </w:r>
-            <w:proofErr w:type="spellEnd"/>
-            <w:proofErr w:type="gramStart"/>
-            <w:r>
-              <w:rPr>
-                <w:rFonts w:ascii="Arial" w:hAnsi="Arial" w:cs="Arial"/>
-                <w:color w:val="1A1A1A"/>
-                <w:sz w:val="21"/>
-                <w:szCs w:val="21"/>
-              </w:rPr>
-              <w:t>=”av</w:t>
-            </w:r>
-            <w:proofErr w:type="gramEnd"/>
-            <w:r>
-              <w:rPr>
-                <w:rFonts w:ascii="Arial" w:hAnsi="Arial" w:cs="Arial"/>
-                <w:color w:val="1A1A1A"/>
-                <w:sz w:val="21"/>
-                <w:szCs w:val="21"/>
-              </w:rPr>
-              <w:t>7n”</w:t>
+            <w:r>
+              <w:rPr>
+                <w:rFonts w:ascii="Arial" w:hAnsi="Arial" w:cs="Arial"/>
+                <w:color w:val="1A1A1A"/>
+                <w:sz w:val="21"/>
+                <w:szCs w:val="21"/>
+              </w:rPr>
+              <w:t>Name=”Pedro”</w:t>
+            </w:r>
+          </w:p>
+          <w:p>
+            <w:pPr>
+              <w:pStyle w:val="NormalWeb"/>
+              <w:shd w:val="clear" w:color="auto" w:fill="F2F2F2"/>
+              <w:spacing w:before="0" w:beforeAutospacing="0" w:after="0" w:afterAutospacing="0"/>
+              <w:rPr>
+                <w:rFonts w:ascii="Arial" w:hAnsi="Arial" w:cs="Arial"/>
+                <w:color w:val="1A1A1A"/>
+                <w:sz w:val="21"/>
+                <w:szCs w:val="21"/>
+              </w:rPr>
+            </w:pPr>
+            <w:r>
+              <w:rPr>
+                <w:rFonts w:ascii="Arial" w:hAnsi="Arial" w:cs="Arial"/>
+                <w:color w:val="1A1A1A"/>
+                <w:sz w:val="21"/>
+                <w:szCs w:val="21"/>
+              </w:rPr>
+              <w:t>Adress=”av7n”</w:t>
             </w:r>
           </w:p>
           <w:p>
@@ -2157,36 +1889,14 @@
                 <w:szCs w:val="21"/>
               </w:rPr>
             </w:pPr>
-            <w:proofErr w:type="spellStart"/>
-            <w:r>
-              <w:rPr>
-                <w:rFonts w:ascii="Arial" w:hAnsi="Arial" w:cs="Arial"/>
-                <w:color w:val="1A1A1A"/>
-                <w:sz w:val="21"/>
-                <w:szCs w:val="21"/>
-              </w:rPr>
-              <w:t>Obs</w:t>
-            </w:r>
-            <w:proofErr w:type="spellEnd"/>
-            <w:proofErr w:type="gramStart"/>
-            <w:r>
-              <w:rPr>
-                <w:rFonts w:ascii="Arial" w:hAnsi="Arial" w:cs="Arial"/>
-                <w:color w:val="1A1A1A"/>
-                <w:sz w:val="21"/>
-                <w:szCs w:val="21"/>
-              </w:rPr>
-              <w:t>=”Es</w:t>
-            </w:r>
-            <w:proofErr w:type="gramEnd"/>
-            <w:r>
-              <w:rPr>
-                <w:rFonts w:ascii="Arial" w:hAnsi="Arial" w:cs="Arial"/>
-                <w:color w:val="1A1A1A"/>
-                <w:sz w:val="21"/>
-                <w:szCs w:val="21"/>
-              </w:rPr>
-              <w:t xml:space="preserve"> Hombre”</w:t>
+            <w:r>
+              <w:rPr>
+                <w:rFonts w:ascii="Arial" w:hAnsi="Arial" w:cs="Arial"/>
+                <w:color w:val="1A1A1A"/>
+                <w:sz w:val="21"/>
+                <w:szCs w:val="21"/>
+              </w:rPr>
+              <w:t>Obs=”Es Hombre”</w:t>
             </w:r>
           </w:p>
           <w:p/>
@@ -2205,45 +1915,8 @@
             <w:r>
               <w:t xml:space="preserve"> y </w:t>
             </w:r>
-            <w:proofErr w:type="spellStart"/>
-            <w:r>
-              <w:t>firstClient</w:t>
-            </w:r>
-            <w:proofErr w:type="spellEnd"/>
-            <w:r>
-              <w:t xml:space="preserve"> ya no es </w:t>
-            </w:r>
-            <w:proofErr w:type="spellStart"/>
-            <w:r>
-              <w:t>null</w:t>
-            </w:r>
-            <w:proofErr w:type="spellEnd"/>
-            <w:r>
-              <w:t xml:space="preserve">, el </w:t>
-            </w:r>
-            <w:proofErr w:type="spellStart"/>
-            <w:r>
-              <w:t>next</w:t>
-            </w:r>
-            <w:proofErr w:type="spellEnd"/>
-            <w:r>
-              <w:t xml:space="preserve"> de </w:t>
-            </w:r>
-            <w:proofErr w:type="spellStart"/>
-            <w:r>
-              <w:t>firstClient</w:t>
-            </w:r>
-            <w:proofErr w:type="spellEnd"/>
-            <w:r>
-              <w:t xml:space="preserve"> es </w:t>
-            </w:r>
-            <w:proofErr w:type="spellStart"/>
-            <w:r>
-              <w:t>null</w:t>
-            </w:r>
-            <w:proofErr w:type="spellEnd"/>
-            <w:r>
-              <w:t>.</w:t>
+            <w:r>
+              <w:t>firstClient ya no es null, el next de firstClient es null.</w:t>
             </w:r>
           </w:p>
         </w:tc>
@@ -2264,11 +1937,9 @@
             <w:tcW w:w="1257" w:type="dxa"/>
           </w:tcPr>
           <w:p>
-            <w:proofErr w:type="spellStart"/>
             <w:r>
               <w:t>addClient</w:t>
             </w:r>
-            <w:proofErr w:type="spellEnd"/>
           </w:p>
         </w:tc>
         <w:tc>
@@ -2276,11 +1947,9 @@
             <w:tcW w:w="2486" w:type="dxa"/>
           </w:tcPr>
           <w:p>
-            <w:proofErr w:type="spellStart"/>
             <w:r>
               <w:t>ClientNotEmptyLinkedList</w:t>
             </w:r>
-            <w:proofErr w:type="spellEnd"/>
           </w:p>
         </w:tc>
         <w:tc>
@@ -2332,77 +2001,31 @@
                 <w:szCs w:val="21"/>
                 <w:lang w:val="en-US"/>
               </w:rPr>
-              <w:t>Name</w:t>
-            </w:r>
-            <w:proofErr w:type="gramStart"/>
-            <w:r>
-              <w:rPr>
-                <w:rFonts w:ascii="Arial" w:hAnsi="Arial" w:cs="Arial"/>
-                <w:color w:val="1A1A1A"/>
-                <w:sz w:val="21"/>
-                <w:szCs w:val="21"/>
-                <w:lang w:val="en-US"/>
-              </w:rPr>
-              <w:t>=”Pedro</w:t>
-            </w:r>
-            <w:proofErr w:type="gramEnd"/>
-            <w:r>
-              <w:rPr>
-                <w:rFonts w:ascii="Arial" w:hAnsi="Arial" w:cs="Arial"/>
-                <w:color w:val="1A1A1A"/>
-                <w:sz w:val="21"/>
-                <w:szCs w:val="21"/>
-                <w:lang w:val="en-US"/>
-              </w:rPr>
-              <w:t>”</w:t>
-            </w:r>
-          </w:p>
-          <w:p>
-            <w:pPr>
-              <w:pStyle w:val="NormalWeb"/>
-              <w:shd w:val="clear" w:color="auto" w:fill="F2F2F2"/>
-              <w:spacing w:before="0" w:beforeAutospacing="0" w:after="0" w:afterAutospacing="0"/>
-              <w:rPr>
-                <w:rFonts w:ascii="Arial" w:hAnsi="Arial" w:cs="Arial"/>
-                <w:color w:val="1A1A1A"/>
-                <w:sz w:val="21"/>
-                <w:szCs w:val="21"/>
-                <w:lang w:val="en-US"/>
-              </w:rPr>
-            </w:pPr>
-            <w:proofErr w:type="spellStart"/>
-            <w:r>
-              <w:rPr>
-                <w:rFonts w:ascii="Arial" w:hAnsi="Arial" w:cs="Arial"/>
-                <w:color w:val="1A1A1A"/>
-                <w:sz w:val="21"/>
-                <w:szCs w:val="21"/>
-                <w:lang w:val="en-US"/>
-              </w:rPr>
-              <w:t>Adress</w:t>
-            </w:r>
-            <w:proofErr w:type="spellEnd"/>
-            <w:proofErr w:type="gramStart"/>
-            <w:r>
-              <w:rPr>
-                <w:rFonts w:ascii="Arial" w:hAnsi="Arial" w:cs="Arial"/>
-                <w:color w:val="1A1A1A"/>
-                <w:sz w:val="21"/>
-                <w:szCs w:val="21"/>
-                <w:lang w:val="en-US"/>
-              </w:rPr>
-              <w:t>=”av</w:t>
-            </w:r>
-            <w:proofErr w:type="gramEnd"/>
-            <w:r>
-              <w:rPr>
-                <w:rFonts w:ascii="Arial" w:hAnsi="Arial" w:cs="Arial"/>
-                <w:color w:val="1A1A1A"/>
-                <w:sz w:val="21"/>
-                <w:szCs w:val="21"/>
-                <w:lang w:val="en-US"/>
-              </w:rPr>
-              <w:t>7n”</w:t>
+              <w:t>Name=”Pedro”</w:t>
+            </w:r>
+          </w:p>
+          <w:p>
+            <w:pPr>
+              <w:pStyle w:val="NormalWeb"/>
+              <w:shd w:val="clear" w:color="auto" w:fill="F2F2F2"/>
+              <w:spacing w:before="0" w:beforeAutospacing="0" w:after="0" w:afterAutospacing="0"/>
+              <w:rPr>
+                <w:rFonts w:ascii="Arial" w:hAnsi="Arial" w:cs="Arial"/>
+                <w:color w:val="1A1A1A"/>
+                <w:sz w:val="21"/>
+                <w:szCs w:val="21"/>
+                <w:lang w:val="en-US"/>
+              </w:rPr>
+            </w:pPr>
+            <w:r>
+              <w:rPr>
+                <w:rFonts w:ascii="Arial" w:hAnsi="Arial" w:cs="Arial"/>
+                <w:color w:val="1A1A1A"/>
+                <w:sz w:val="21"/>
+                <w:szCs w:val="21"/>
+                <w:lang w:val="en-US"/>
+              </w:rPr>
+              <w:t>Adress=”av7n”</w:t>
             </w:r>
           </w:p>
           <w:p>
@@ -2439,36 +2062,14 @@
                 <w:szCs w:val="21"/>
               </w:rPr>
             </w:pPr>
-            <w:proofErr w:type="spellStart"/>
-            <w:r>
-              <w:rPr>
-                <w:rFonts w:ascii="Arial" w:hAnsi="Arial" w:cs="Arial"/>
-                <w:color w:val="1A1A1A"/>
-                <w:sz w:val="21"/>
-                <w:szCs w:val="21"/>
-              </w:rPr>
-              <w:t>Obs</w:t>
-            </w:r>
-            <w:proofErr w:type="spellEnd"/>
-            <w:proofErr w:type="gramStart"/>
-            <w:r>
-              <w:rPr>
-                <w:rFonts w:ascii="Arial" w:hAnsi="Arial" w:cs="Arial"/>
-                <w:color w:val="1A1A1A"/>
-                <w:sz w:val="21"/>
-                <w:szCs w:val="21"/>
-              </w:rPr>
-              <w:t>=”Es</w:t>
-            </w:r>
-            <w:proofErr w:type="gramEnd"/>
-            <w:r>
-              <w:rPr>
-                <w:rFonts w:ascii="Arial" w:hAnsi="Arial" w:cs="Arial"/>
-                <w:color w:val="1A1A1A"/>
-                <w:sz w:val="21"/>
-                <w:szCs w:val="21"/>
-              </w:rPr>
-              <w:t xml:space="preserve"> Hombre”</w:t>
+            <w:r>
+              <w:rPr>
+                <w:rFonts w:ascii="Arial" w:hAnsi="Arial" w:cs="Arial"/>
+                <w:color w:val="1A1A1A"/>
+                <w:sz w:val="21"/>
+                <w:szCs w:val="21"/>
+              </w:rPr>
+              <w:t>Obs=”Es Hombre”</w:t>
             </w:r>
           </w:p>
           <w:p/>
@@ -2482,23 +2083,7 @@
               <w:t xml:space="preserve">Se ha creado un nuevo </w:t>
             </w:r>
             <w:r>
-              <w:t xml:space="preserve">cliente, </w:t>
-            </w:r>
-            <w:proofErr w:type="spellStart"/>
-            <w:r>
-              <w:t>firstClient.getNext</w:t>
-            </w:r>
-            <w:proofErr w:type="spellEnd"/>
-            <w:r>
-              <w:t xml:space="preserve"> ya no es </w:t>
-            </w:r>
-            <w:proofErr w:type="spellStart"/>
-            <w:r>
-              <w:t>null</w:t>
-            </w:r>
-            <w:proofErr w:type="spellEnd"/>
-            <w:r>
-              <w:t>.</w:t>
+              <w:t>cliente, firstClient.getNext ya no es null.</w:t>
             </w:r>
           </w:p>
         </w:tc>
@@ -2519,11 +2104,9 @@
             <w:tcW w:w="1257" w:type="dxa"/>
           </w:tcPr>
           <w:p>
-            <w:proofErr w:type="spellStart"/>
             <w:r>
               <w:t>addClient</w:t>
             </w:r>
-            <w:proofErr w:type="spellEnd"/>
           </w:p>
         </w:tc>
         <w:tc>
@@ -2531,11 +2114,9 @@
             <w:tcW w:w="2486" w:type="dxa"/>
           </w:tcPr>
           <w:p>
-            <w:proofErr w:type="spellStart"/>
             <w:r>
               <w:t>ClientNotEmptyLinkedList</w:t>
             </w:r>
-            <w:proofErr w:type="spellEnd"/>
           </w:p>
         </w:tc>
         <w:tc>
@@ -2576,80 +2157,36 @@
                 <w:szCs w:val="21"/>
               </w:rPr>
             </w:pPr>
-            <w:proofErr w:type="spellStart"/>
-            <w:r>
-              <w:rPr>
-                <w:rFonts w:ascii="Arial" w:hAnsi="Arial" w:cs="Arial"/>
-                <w:color w:val="1A1A1A"/>
-                <w:sz w:val="21"/>
-                <w:szCs w:val="21"/>
-              </w:rPr>
-              <w:t>Name</w:t>
-            </w:r>
-            <w:proofErr w:type="spellEnd"/>
-            <w:proofErr w:type="gramStart"/>
-            <w:r>
-              <w:rPr>
-                <w:rFonts w:ascii="Arial" w:hAnsi="Arial" w:cs="Arial"/>
-                <w:color w:val="1A1A1A"/>
-                <w:sz w:val="21"/>
-                <w:szCs w:val="21"/>
-              </w:rPr>
-              <w:t>=”Pedro</w:t>
-            </w:r>
-            <w:proofErr w:type="gramEnd"/>
-            <w:r>
-              <w:rPr>
-                <w:rFonts w:ascii="Arial" w:hAnsi="Arial" w:cs="Arial"/>
-                <w:color w:val="1A1A1A"/>
-                <w:sz w:val="21"/>
-                <w:szCs w:val="21"/>
-              </w:rPr>
-              <w:t>”</w:t>
-            </w:r>
-          </w:p>
-          <w:p>
-            <w:pPr>
-              <w:pStyle w:val="NormalWeb"/>
-              <w:shd w:val="clear" w:color="auto" w:fill="F2F2F2"/>
-              <w:spacing w:before="0" w:beforeAutospacing="0" w:after="0" w:afterAutospacing="0"/>
-              <w:rPr>
-                <w:rFonts w:ascii="Arial" w:hAnsi="Arial" w:cs="Arial"/>
-                <w:color w:val="1A1A1A"/>
-                <w:sz w:val="21"/>
-                <w:szCs w:val="21"/>
-              </w:rPr>
-            </w:pPr>
-            <w:proofErr w:type="spellStart"/>
-            <w:r>
-              <w:rPr>
-                <w:rFonts w:ascii="Arial" w:hAnsi="Arial" w:cs="Arial"/>
-                <w:color w:val="1A1A1A"/>
-                <w:sz w:val="21"/>
-                <w:szCs w:val="21"/>
-              </w:rPr>
-              <w:t>Adress</w:t>
-            </w:r>
-            <w:proofErr w:type="spellEnd"/>
-            <w:proofErr w:type="gramStart"/>
-            <w:r>
-              <w:rPr>
-                <w:rFonts w:ascii="Arial" w:hAnsi="Arial" w:cs="Arial"/>
-                <w:color w:val="1A1A1A"/>
-                <w:sz w:val="21"/>
-                <w:szCs w:val="21"/>
-              </w:rPr>
-              <w:t>=”av</w:t>
-            </w:r>
-            <w:proofErr w:type="gramEnd"/>
-            <w:r>
-              <w:rPr>
-                <w:rFonts w:ascii="Arial" w:hAnsi="Arial" w:cs="Arial"/>
-                <w:color w:val="1A1A1A"/>
-                <w:sz w:val="21"/>
-                <w:szCs w:val="21"/>
-              </w:rPr>
-              <w:t>7n”</w:t>
+            <w:r>
+              <w:rPr>
+                <w:rFonts w:ascii="Arial" w:hAnsi="Arial" w:cs="Arial"/>
+                <w:color w:val="1A1A1A"/>
+                <w:sz w:val="21"/>
+                <w:szCs w:val="21"/>
+              </w:rPr>
+              <w:t>Name=”Pedro”</w:t>
+            </w:r>
+          </w:p>
+          <w:p>
+            <w:pPr>
+              <w:pStyle w:val="NormalWeb"/>
+              <w:shd w:val="clear" w:color="auto" w:fill="F2F2F2"/>
+              <w:spacing w:before="0" w:beforeAutospacing="0" w:after="0" w:afterAutospacing="0"/>
+              <w:rPr>
+                <w:rFonts w:ascii="Arial" w:hAnsi="Arial" w:cs="Arial"/>
+                <w:color w:val="1A1A1A"/>
+                <w:sz w:val="21"/>
+                <w:szCs w:val="21"/>
+              </w:rPr>
+            </w:pPr>
+            <w:r>
+              <w:rPr>
+                <w:rFonts w:ascii="Arial" w:hAnsi="Arial" w:cs="Arial"/>
+                <w:color w:val="1A1A1A"/>
+                <w:sz w:val="21"/>
+                <w:szCs w:val="21"/>
+              </w:rPr>
+              <w:t>Adress=”av7n”</w:t>
             </w:r>
           </w:p>
           <w:p>
@@ -2686,36 +2223,14 @@
                 <w:szCs w:val="21"/>
               </w:rPr>
             </w:pPr>
-            <w:proofErr w:type="spellStart"/>
-            <w:r>
-              <w:rPr>
-                <w:rFonts w:ascii="Arial" w:hAnsi="Arial" w:cs="Arial"/>
-                <w:color w:val="1A1A1A"/>
-                <w:sz w:val="21"/>
-                <w:szCs w:val="21"/>
-              </w:rPr>
-              <w:t>Obs</w:t>
-            </w:r>
-            <w:proofErr w:type="spellEnd"/>
-            <w:proofErr w:type="gramStart"/>
-            <w:r>
-              <w:rPr>
-                <w:rFonts w:ascii="Arial" w:hAnsi="Arial" w:cs="Arial"/>
-                <w:color w:val="1A1A1A"/>
-                <w:sz w:val="21"/>
-                <w:szCs w:val="21"/>
-              </w:rPr>
-              <w:t>=”Es</w:t>
-            </w:r>
-            <w:proofErr w:type="gramEnd"/>
-            <w:r>
-              <w:rPr>
-                <w:rFonts w:ascii="Arial" w:hAnsi="Arial" w:cs="Arial"/>
-                <w:color w:val="1A1A1A"/>
-                <w:sz w:val="21"/>
-                <w:szCs w:val="21"/>
-              </w:rPr>
-              <w:t xml:space="preserve"> Hombre”</w:t>
+            <w:r>
+              <w:rPr>
+                <w:rFonts w:ascii="Arial" w:hAnsi="Arial" w:cs="Arial"/>
+                <w:color w:val="1A1A1A"/>
+                <w:sz w:val="21"/>
+                <w:szCs w:val="21"/>
+              </w:rPr>
+              <w:t>Obs=”Es Hombre”</w:t>
             </w:r>
           </w:p>
           <w:p/>
@@ -2774,15 +2289,7 @@
               <w:t>retorne</w:t>
             </w:r>
             <w:r>
-              <w:t xml:space="preserve"> true </w:t>
-            </w:r>
-            <w:proofErr w:type="spellStart"/>
-            <w:r>
-              <w:t>or</w:t>
-            </w:r>
-            <w:proofErr w:type="spellEnd"/>
-            <w:r>
-              <w:t xml:space="preserve"> false</w:t>
+              <w:t xml:space="preserve"> true or false</w:t>
             </w:r>
           </w:p>
         </w:tc>
@@ -2860,11 +2367,9 @@
             <w:tcW w:w="1489" w:type="dxa"/>
           </w:tcPr>
           <w:p>
-            <w:proofErr w:type="spellStart"/>
             <w:r>
               <w:t>deleteClient</w:t>
             </w:r>
-            <w:proofErr w:type="spellEnd"/>
           </w:p>
         </w:tc>
         <w:tc>
@@ -2872,11 +2377,9 @@
             <w:tcW w:w="2416" w:type="dxa"/>
           </w:tcPr>
           <w:p>
-            <w:proofErr w:type="spellStart"/>
             <w:r>
               <w:t>ClientEmptyLinkedList</w:t>
             </w:r>
-            <w:proofErr w:type="spellEnd"/>
           </w:p>
         </w:tc>
         <w:tc>
@@ -2903,22 +2406,12 @@
             <w:r>
               <w:t xml:space="preserve"> no pudo ser eliminado porque </w:t>
             </w:r>
-            <w:proofErr w:type="spellStart"/>
-            <w:r>
-              <w:t>firstClient</w:t>
-            </w:r>
-            <w:proofErr w:type="spellEnd"/>
-            <w:r>
-              <w:t xml:space="preserve"> es </w:t>
-            </w:r>
-            <w:proofErr w:type="spellStart"/>
+            <w:r>
+              <w:t xml:space="preserve">firstClient es </w:t>
+            </w:r>
             <w:r>
               <w:lastRenderedPageBreak/>
-              <w:t>null</w:t>
-            </w:r>
-            <w:proofErr w:type="spellEnd"/>
-            <w:r>
-              <w:t>, es decir no hay clientes.</w:t>
+              <w:t>null, es decir no hay clientes.</w:t>
             </w:r>
           </w:p>
         </w:tc>
@@ -2940,11 +2433,9 @@
             <w:tcW w:w="1489" w:type="dxa"/>
           </w:tcPr>
           <w:p>
-            <w:proofErr w:type="spellStart"/>
             <w:r>
               <w:t>deleteClient</w:t>
             </w:r>
-            <w:proofErr w:type="spellEnd"/>
           </w:p>
         </w:tc>
         <w:tc>
@@ -2952,11 +2443,9 @@
             <w:tcW w:w="2416" w:type="dxa"/>
           </w:tcPr>
           <w:p>
-            <w:proofErr w:type="spellStart"/>
             <w:r>
               <w:t>ClientNotEmptyLinkedList</w:t>
             </w:r>
-            <w:proofErr w:type="spellEnd"/>
           </w:p>
         </w:tc>
         <w:tc>
@@ -3009,11 +2498,9 @@
             <w:tcW w:w="1489" w:type="dxa"/>
           </w:tcPr>
           <w:p>
-            <w:proofErr w:type="spellStart"/>
             <w:r>
               <w:t>deleteClient</w:t>
             </w:r>
-            <w:proofErr w:type="spellEnd"/>
           </w:p>
         </w:tc>
         <w:tc>
@@ -3021,7 +2508,6 @@
             <w:tcW w:w="2416" w:type="dxa"/>
           </w:tcPr>
           <w:p>
-            <w:proofErr w:type="spellStart"/>
             <w:r>
               <w:t>Client</w:t>
             </w:r>
@@ -3031,7 +2517,6 @@
             <w:r>
               <w:t>EmptyLinkedList</w:t>
             </w:r>
-            <w:proofErr w:type="spellEnd"/>
           </w:p>
         </w:tc>
         <w:tc>
@@ -3050,21 +2535,8 @@
           </w:tcPr>
           <w:p>
             <w:r>
-              <w:t xml:space="preserve">False, el cliente no fue eliminado porque no existe en la </w:t>
-            </w:r>
-            <w:proofErr w:type="spellStart"/>
-            <w:r>
-              <w:t>linked</w:t>
-            </w:r>
-            <w:proofErr w:type="spellEnd"/>
-            <w:r>
-              <w:t xml:space="preserve"> </w:t>
-            </w:r>
-            <w:proofErr w:type="spellStart"/>
-            <w:r>
-              <w:t>List</w:t>
-            </w:r>
-            <w:proofErr w:type="spellEnd"/>
+              <w:t>False, el cliente no fue eliminado porque no existe en la linked List</w:t>
+            </w:r>
           </w:p>
         </w:tc>
       </w:tr>
@@ -3119,21 +2591,7 @@
           </w:tcPr>
           <w:p>
             <w:r>
-              <w:t xml:space="preserve">Objetivo: Verificar la correcta actualización de un producto, que </w:t>
-            </w:r>
-            <w:r>
-              <w:t>retorne</w:t>
-            </w:r>
-            <w:r>
-              <w:t xml:space="preserve"> true </w:t>
-            </w:r>
-            <w:proofErr w:type="spellStart"/>
-            <w:r>
-              <w:t>or</w:t>
-            </w:r>
-            <w:proofErr w:type="spellEnd"/>
-            <w:r>
-              <w:t xml:space="preserve"> false</w:t>
+              <w:t>Objetivo: Verificar la correcta actualización de un producto</w:t>
             </w:r>
           </w:p>
         </w:tc>
@@ -3211,11 +2669,9 @@
             <w:tcW w:w="1425" w:type="dxa"/>
           </w:tcPr>
           <w:p>
-            <w:proofErr w:type="spellStart"/>
             <w:r>
               <w:t>updateClient</w:t>
             </w:r>
-            <w:proofErr w:type="spellEnd"/>
           </w:p>
         </w:tc>
         <w:tc>
@@ -3223,11 +2679,9 @@
             <w:tcW w:w="2524" w:type="dxa"/>
           </w:tcPr>
           <w:p>
-            <w:proofErr w:type="spellStart"/>
             <w:r>
               <w:t>ClientEmptyLinkedList</w:t>
             </w:r>
-            <w:proofErr w:type="spellEnd"/>
           </w:p>
         </w:tc>
         <w:tc>
@@ -3268,80 +2722,36 @@
                 <w:szCs w:val="21"/>
               </w:rPr>
             </w:pPr>
-            <w:proofErr w:type="spellStart"/>
-            <w:r>
-              <w:rPr>
-                <w:rFonts w:ascii="Arial" w:hAnsi="Arial" w:cs="Arial"/>
-                <w:color w:val="1A1A1A"/>
-                <w:sz w:val="21"/>
-                <w:szCs w:val="21"/>
-              </w:rPr>
-              <w:t>Name</w:t>
-            </w:r>
-            <w:proofErr w:type="spellEnd"/>
-            <w:proofErr w:type="gramStart"/>
-            <w:r>
-              <w:rPr>
-                <w:rFonts w:ascii="Arial" w:hAnsi="Arial" w:cs="Arial"/>
-                <w:color w:val="1A1A1A"/>
-                <w:sz w:val="21"/>
-                <w:szCs w:val="21"/>
-              </w:rPr>
-              <w:t>=”Pedro</w:t>
-            </w:r>
-            <w:proofErr w:type="gramEnd"/>
-            <w:r>
-              <w:rPr>
-                <w:rFonts w:ascii="Arial" w:hAnsi="Arial" w:cs="Arial"/>
-                <w:color w:val="1A1A1A"/>
-                <w:sz w:val="21"/>
-                <w:szCs w:val="21"/>
-              </w:rPr>
-              <w:t>”</w:t>
-            </w:r>
-          </w:p>
-          <w:p>
-            <w:pPr>
-              <w:pStyle w:val="NormalWeb"/>
-              <w:shd w:val="clear" w:color="auto" w:fill="F2F2F2"/>
-              <w:spacing w:before="0" w:beforeAutospacing="0" w:after="0" w:afterAutospacing="0"/>
-              <w:rPr>
-                <w:rFonts w:ascii="Arial" w:hAnsi="Arial" w:cs="Arial"/>
-                <w:color w:val="1A1A1A"/>
-                <w:sz w:val="21"/>
-                <w:szCs w:val="21"/>
-              </w:rPr>
-            </w:pPr>
-            <w:proofErr w:type="spellStart"/>
-            <w:r>
-              <w:rPr>
-                <w:rFonts w:ascii="Arial" w:hAnsi="Arial" w:cs="Arial"/>
-                <w:color w:val="1A1A1A"/>
-                <w:sz w:val="21"/>
-                <w:szCs w:val="21"/>
-              </w:rPr>
-              <w:t>Adress</w:t>
-            </w:r>
-            <w:proofErr w:type="spellEnd"/>
-            <w:proofErr w:type="gramStart"/>
-            <w:r>
-              <w:rPr>
-                <w:rFonts w:ascii="Arial" w:hAnsi="Arial" w:cs="Arial"/>
-                <w:color w:val="1A1A1A"/>
-                <w:sz w:val="21"/>
-                <w:szCs w:val="21"/>
-              </w:rPr>
-              <w:t>=”av</w:t>
-            </w:r>
-            <w:proofErr w:type="gramEnd"/>
-            <w:r>
-              <w:rPr>
-                <w:rFonts w:ascii="Arial" w:hAnsi="Arial" w:cs="Arial"/>
-                <w:color w:val="1A1A1A"/>
-                <w:sz w:val="21"/>
-                <w:szCs w:val="21"/>
-              </w:rPr>
-              <w:t>7n”</w:t>
+            <w:r>
+              <w:rPr>
+                <w:rFonts w:ascii="Arial" w:hAnsi="Arial" w:cs="Arial"/>
+                <w:color w:val="1A1A1A"/>
+                <w:sz w:val="21"/>
+                <w:szCs w:val="21"/>
+              </w:rPr>
+              <w:t>Name=”Pedro”</w:t>
+            </w:r>
+          </w:p>
+          <w:p>
+            <w:pPr>
+              <w:pStyle w:val="NormalWeb"/>
+              <w:shd w:val="clear" w:color="auto" w:fill="F2F2F2"/>
+              <w:spacing w:before="0" w:beforeAutospacing="0" w:after="0" w:afterAutospacing="0"/>
+              <w:rPr>
+                <w:rFonts w:ascii="Arial" w:hAnsi="Arial" w:cs="Arial"/>
+                <w:color w:val="1A1A1A"/>
+                <w:sz w:val="21"/>
+                <w:szCs w:val="21"/>
+              </w:rPr>
+            </w:pPr>
+            <w:r>
+              <w:rPr>
+                <w:rFonts w:ascii="Arial" w:hAnsi="Arial" w:cs="Arial"/>
+                <w:color w:val="1A1A1A"/>
+                <w:sz w:val="21"/>
+                <w:szCs w:val="21"/>
+              </w:rPr>
+              <w:t>Adress=”av7n”</w:t>
             </w:r>
           </w:p>
           <w:p>
@@ -3378,36 +2788,14 @@
                 <w:szCs w:val="21"/>
               </w:rPr>
             </w:pPr>
-            <w:proofErr w:type="spellStart"/>
-            <w:r>
-              <w:rPr>
-                <w:rFonts w:ascii="Arial" w:hAnsi="Arial" w:cs="Arial"/>
-                <w:color w:val="1A1A1A"/>
-                <w:sz w:val="21"/>
-                <w:szCs w:val="21"/>
-              </w:rPr>
-              <w:t>Obs</w:t>
-            </w:r>
-            <w:proofErr w:type="spellEnd"/>
-            <w:proofErr w:type="gramStart"/>
-            <w:r>
-              <w:rPr>
-                <w:rFonts w:ascii="Arial" w:hAnsi="Arial" w:cs="Arial"/>
-                <w:color w:val="1A1A1A"/>
-                <w:sz w:val="21"/>
-                <w:szCs w:val="21"/>
-              </w:rPr>
-              <w:t>=”Es</w:t>
-            </w:r>
-            <w:proofErr w:type="gramEnd"/>
-            <w:r>
-              <w:rPr>
-                <w:rFonts w:ascii="Arial" w:hAnsi="Arial" w:cs="Arial"/>
-                <w:color w:val="1A1A1A"/>
-                <w:sz w:val="21"/>
-                <w:szCs w:val="21"/>
-              </w:rPr>
-              <w:t xml:space="preserve"> Hombre”</w:t>
+            <w:r>
+              <w:rPr>
+                <w:rFonts w:ascii="Arial" w:hAnsi="Arial" w:cs="Arial"/>
+                <w:color w:val="1A1A1A"/>
+                <w:sz w:val="21"/>
+                <w:szCs w:val="21"/>
+              </w:rPr>
+              <w:t>Obs=”Es Hombre”</w:t>
             </w:r>
           </w:p>
           <w:p/>
@@ -3418,23 +2806,7 @@
           </w:tcPr>
           <w:p>
             <w:r>
-              <w:t xml:space="preserve">False, el producto no pudo ser actualizado porque </w:t>
-            </w:r>
-            <w:proofErr w:type="spellStart"/>
-            <w:r>
-              <w:t>firstClient</w:t>
-            </w:r>
-            <w:proofErr w:type="spellEnd"/>
-            <w:r>
-              <w:t xml:space="preserve"> es </w:t>
-            </w:r>
-            <w:proofErr w:type="spellStart"/>
-            <w:r>
-              <w:t>null</w:t>
-            </w:r>
-            <w:proofErr w:type="spellEnd"/>
-            <w:r>
-              <w:t>.</w:t>
+              <w:t>el producto no pudo ser actualizado porque firstClient es null.</w:t>
             </w:r>
           </w:p>
         </w:tc>
@@ -3455,11 +2827,9 @@
             <w:tcW w:w="1425" w:type="dxa"/>
           </w:tcPr>
           <w:p>
-            <w:proofErr w:type="spellStart"/>
             <w:r>
               <w:t>updateClient</w:t>
             </w:r>
-            <w:proofErr w:type="spellEnd"/>
           </w:p>
         </w:tc>
         <w:tc>
@@ -3467,11 +2837,9 @@
             <w:tcW w:w="2524" w:type="dxa"/>
           </w:tcPr>
           <w:p>
-            <w:proofErr w:type="spellStart"/>
             <w:r>
               <w:t>ClientNotEmptyLinkedList</w:t>
             </w:r>
-            <w:proofErr w:type="spellEnd"/>
           </w:p>
         </w:tc>
         <w:tc>
@@ -3512,80 +2880,36 @@
                 <w:szCs w:val="21"/>
               </w:rPr>
             </w:pPr>
-            <w:proofErr w:type="spellStart"/>
-            <w:r>
-              <w:rPr>
-                <w:rFonts w:ascii="Arial" w:hAnsi="Arial" w:cs="Arial"/>
-                <w:color w:val="1A1A1A"/>
-                <w:sz w:val="21"/>
-                <w:szCs w:val="21"/>
-              </w:rPr>
-              <w:t>Name</w:t>
-            </w:r>
-            <w:proofErr w:type="spellEnd"/>
-            <w:proofErr w:type="gramStart"/>
-            <w:r>
-              <w:rPr>
-                <w:rFonts w:ascii="Arial" w:hAnsi="Arial" w:cs="Arial"/>
-                <w:color w:val="1A1A1A"/>
-                <w:sz w:val="21"/>
-                <w:szCs w:val="21"/>
-              </w:rPr>
-              <w:t>=”Pedro</w:t>
-            </w:r>
-            <w:proofErr w:type="gramEnd"/>
-            <w:r>
-              <w:rPr>
-                <w:rFonts w:ascii="Arial" w:hAnsi="Arial" w:cs="Arial"/>
-                <w:color w:val="1A1A1A"/>
-                <w:sz w:val="21"/>
-                <w:szCs w:val="21"/>
-              </w:rPr>
-              <w:t>”</w:t>
-            </w:r>
-          </w:p>
-          <w:p>
-            <w:pPr>
-              <w:pStyle w:val="NormalWeb"/>
-              <w:shd w:val="clear" w:color="auto" w:fill="F2F2F2"/>
-              <w:spacing w:before="0" w:beforeAutospacing="0" w:after="0" w:afterAutospacing="0"/>
-              <w:rPr>
-                <w:rFonts w:ascii="Arial" w:hAnsi="Arial" w:cs="Arial"/>
-                <w:color w:val="1A1A1A"/>
-                <w:sz w:val="21"/>
-                <w:szCs w:val="21"/>
-              </w:rPr>
-            </w:pPr>
-            <w:proofErr w:type="spellStart"/>
-            <w:r>
-              <w:rPr>
-                <w:rFonts w:ascii="Arial" w:hAnsi="Arial" w:cs="Arial"/>
-                <w:color w:val="1A1A1A"/>
-                <w:sz w:val="21"/>
-                <w:szCs w:val="21"/>
-              </w:rPr>
-              <w:t>Adress</w:t>
-            </w:r>
-            <w:proofErr w:type="spellEnd"/>
-            <w:proofErr w:type="gramStart"/>
-            <w:r>
-              <w:rPr>
-                <w:rFonts w:ascii="Arial" w:hAnsi="Arial" w:cs="Arial"/>
-                <w:color w:val="1A1A1A"/>
-                <w:sz w:val="21"/>
-                <w:szCs w:val="21"/>
-              </w:rPr>
-              <w:t>=”av</w:t>
-            </w:r>
-            <w:proofErr w:type="gramEnd"/>
-            <w:r>
-              <w:rPr>
-                <w:rFonts w:ascii="Arial" w:hAnsi="Arial" w:cs="Arial"/>
-                <w:color w:val="1A1A1A"/>
-                <w:sz w:val="21"/>
-                <w:szCs w:val="21"/>
-              </w:rPr>
-              <w:t>7n”</w:t>
+            <w:r>
+              <w:rPr>
+                <w:rFonts w:ascii="Arial" w:hAnsi="Arial" w:cs="Arial"/>
+                <w:color w:val="1A1A1A"/>
+                <w:sz w:val="21"/>
+                <w:szCs w:val="21"/>
+              </w:rPr>
+              <w:t>Name=”Pedro”</w:t>
+            </w:r>
+          </w:p>
+          <w:p>
+            <w:pPr>
+              <w:pStyle w:val="NormalWeb"/>
+              <w:shd w:val="clear" w:color="auto" w:fill="F2F2F2"/>
+              <w:spacing w:before="0" w:beforeAutospacing="0" w:after="0" w:afterAutospacing="0"/>
+              <w:rPr>
+                <w:rFonts w:ascii="Arial" w:hAnsi="Arial" w:cs="Arial"/>
+                <w:color w:val="1A1A1A"/>
+                <w:sz w:val="21"/>
+                <w:szCs w:val="21"/>
+              </w:rPr>
+            </w:pPr>
+            <w:r>
+              <w:rPr>
+                <w:rFonts w:ascii="Arial" w:hAnsi="Arial" w:cs="Arial"/>
+                <w:color w:val="1A1A1A"/>
+                <w:sz w:val="21"/>
+                <w:szCs w:val="21"/>
+              </w:rPr>
+              <w:t>Adress=”av7n”</w:t>
             </w:r>
           </w:p>
           <w:p>
@@ -3622,36 +2946,14 @@
                 <w:szCs w:val="21"/>
               </w:rPr>
             </w:pPr>
-            <w:proofErr w:type="spellStart"/>
-            <w:r>
-              <w:rPr>
-                <w:rFonts w:ascii="Arial" w:hAnsi="Arial" w:cs="Arial"/>
-                <w:color w:val="1A1A1A"/>
-                <w:sz w:val="21"/>
-                <w:szCs w:val="21"/>
-              </w:rPr>
-              <w:t>Obs</w:t>
-            </w:r>
-            <w:proofErr w:type="spellEnd"/>
-            <w:proofErr w:type="gramStart"/>
-            <w:r>
-              <w:rPr>
-                <w:rFonts w:ascii="Arial" w:hAnsi="Arial" w:cs="Arial"/>
-                <w:color w:val="1A1A1A"/>
-                <w:sz w:val="21"/>
-                <w:szCs w:val="21"/>
-              </w:rPr>
-              <w:t>=”Es</w:t>
-            </w:r>
-            <w:proofErr w:type="gramEnd"/>
-            <w:r>
-              <w:rPr>
-                <w:rFonts w:ascii="Arial" w:hAnsi="Arial" w:cs="Arial"/>
-                <w:color w:val="1A1A1A"/>
-                <w:sz w:val="21"/>
-                <w:szCs w:val="21"/>
-              </w:rPr>
-              <w:t xml:space="preserve"> Hombre”</w:t>
+            <w:r>
+              <w:rPr>
+                <w:rFonts w:ascii="Arial" w:hAnsi="Arial" w:cs="Arial"/>
+                <w:color w:val="1A1A1A"/>
+                <w:sz w:val="21"/>
+                <w:szCs w:val="21"/>
+              </w:rPr>
+              <w:t>Obs=”Es Hombre”</w:t>
             </w:r>
           </w:p>
           <w:p/>
@@ -3662,39 +2964,7 @@
           </w:tcPr>
           <w:p>
             <w:r>
-              <w:t xml:space="preserve">True, el producto fue actualizado y </w:t>
-            </w:r>
-            <w:proofErr w:type="spellStart"/>
-            <w:r>
-              <w:t>firstClient</w:t>
-            </w:r>
-            <w:proofErr w:type="spellEnd"/>
-            <w:r>
-              <w:t xml:space="preserve"> no es </w:t>
-            </w:r>
-            <w:proofErr w:type="spellStart"/>
-            <w:r>
-              <w:t>null</w:t>
-            </w:r>
-            <w:proofErr w:type="spellEnd"/>
-            <w:r>
-              <w:t xml:space="preserve">, pero </w:t>
-            </w:r>
-            <w:proofErr w:type="spellStart"/>
-            <w:r>
-              <w:t>firstClient.getNext</w:t>
-            </w:r>
-            <w:proofErr w:type="spellEnd"/>
-            <w:r>
-              <w:t xml:space="preserve"> </w:t>
-            </w:r>
-            <w:proofErr w:type="spellStart"/>
-            <w:r>
-              <w:t>si</w:t>
-            </w:r>
-            <w:proofErr w:type="spellEnd"/>
-            <w:r>
-              <w:t>.</w:t>
+              <w:t>el producto fue actualizado y firstClient no es null, pero firstClient.getNext si.</w:t>
             </w:r>
           </w:p>
         </w:tc>
@@ -3715,11 +2985,9 @@
             <w:tcW w:w="1425" w:type="dxa"/>
           </w:tcPr>
           <w:p>
-            <w:proofErr w:type="spellStart"/>
             <w:r>
               <w:t>updateClient</w:t>
             </w:r>
-            <w:proofErr w:type="spellEnd"/>
           </w:p>
         </w:tc>
         <w:tc>
@@ -3727,11 +2995,9 @@
             <w:tcW w:w="2524" w:type="dxa"/>
           </w:tcPr>
           <w:p>
-            <w:proofErr w:type="spellStart"/>
             <w:r>
               <w:t>ClientNotEmptyLinkedList</w:t>
             </w:r>
-            <w:proofErr w:type="spellEnd"/>
           </w:p>
         </w:tc>
         <w:tc>
@@ -3790,25 +3056,14 @@
                 <w:szCs w:val="21"/>
               </w:rPr>
             </w:pPr>
-            <w:proofErr w:type="spellStart"/>
-            <w:r>
-              <w:rPr>
-                <w:rFonts w:ascii="Arial" w:hAnsi="Arial" w:cs="Arial"/>
-                <w:color w:val="1A1A1A"/>
-                <w:sz w:val="21"/>
-                <w:szCs w:val="21"/>
-              </w:rPr>
-              <w:t>Name</w:t>
-            </w:r>
-            <w:proofErr w:type="spellEnd"/>
-            <w:r>
-              <w:rPr>
-                <w:rFonts w:ascii="Arial" w:hAnsi="Arial" w:cs="Arial"/>
-                <w:color w:val="1A1A1A"/>
-                <w:sz w:val="21"/>
-                <w:szCs w:val="21"/>
-              </w:rPr>
-              <w:t>=”</w:t>
+            <w:r>
+              <w:rPr>
+                <w:rFonts w:ascii="Arial" w:hAnsi="Arial" w:cs="Arial"/>
+                <w:color w:val="1A1A1A"/>
+                <w:sz w:val="21"/>
+                <w:szCs w:val="21"/>
+              </w:rPr>
+              <w:t>Name=”</w:t>
             </w:r>
             <w:r>
               <w:rPr>
@@ -3841,36 +3096,14 @@
                 <w:szCs w:val="21"/>
               </w:rPr>
             </w:pPr>
-            <w:proofErr w:type="spellStart"/>
-            <w:r>
-              <w:rPr>
-                <w:rFonts w:ascii="Arial" w:hAnsi="Arial" w:cs="Arial"/>
-                <w:color w:val="1A1A1A"/>
-                <w:sz w:val="21"/>
-                <w:szCs w:val="21"/>
-              </w:rPr>
-              <w:t>Adress</w:t>
-            </w:r>
-            <w:proofErr w:type="spellEnd"/>
-            <w:proofErr w:type="gramStart"/>
-            <w:r>
-              <w:rPr>
-                <w:rFonts w:ascii="Arial" w:hAnsi="Arial" w:cs="Arial"/>
-                <w:color w:val="1A1A1A"/>
-                <w:sz w:val="21"/>
-                <w:szCs w:val="21"/>
-              </w:rPr>
-              <w:t>=”av</w:t>
-            </w:r>
-            <w:proofErr w:type="gramEnd"/>
-            <w:r>
-              <w:rPr>
-                <w:rFonts w:ascii="Arial" w:hAnsi="Arial" w:cs="Arial"/>
-                <w:color w:val="1A1A1A"/>
-                <w:sz w:val="21"/>
-                <w:szCs w:val="21"/>
-              </w:rPr>
-              <w:t>7n”</w:t>
+            <w:r>
+              <w:rPr>
+                <w:rFonts w:ascii="Arial" w:hAnsi="Arial" w:cs="Arial"/>
+                <w:color w:val="1A1A1A"/>
+                <w:sz w:val="21"/>
+                <w:szCs w:val="21"/>
+              </w:rPr>
+              <w:t>Adress=”av7n”</w:t>
             </w:r>
           </w:p>
           <w:p>
@@ -3907,36 +3140,14 @@
                 <w:szCs w:val="21"/>
               </w:rPr>
             </w:pPr>
-            <w:proofErr w:type="spellStart"/>
-            <w:r>
-              <w:rPr>
-                <w:rFonts w:ascii="Arial" w:hAnsi="Arial" w:cs="Arial"/>
-                <w:color w:val="1A1A1A"/>
-                <w:sz w:val="21"/>
-                <w:szCs w:val="21"/>
-              </w:rPr>
-              <w:t>Obs</w:t>
-            </w:r>
-            <w:proofErr w:type="spellEnd"/>
-            <w:proofErr w:type="gramStart"/>
-            <w:r>
-              <w:rPr>
-                <w:rFonts w:ascii="Arial" w:hAnsi="Arial" w:cs="Arial"/>
-                <w:color w:val="1A1A1A"/>
-                <w:sz w:val="21"/>
-                <w:szCs w:val="21"/>
-              </w:rPr>
-              <w:t>=”Es</w:t>
-            </w:r>
-            <w:proofErr w:type="gramEnd"/>
-            <w:r>
-              <w:rPr>
-                <w:rFonts w:ascii="Arial" w:hAnsi="Arial" w:cs="Arial"/>
-                <w:color w:val="1A1A1A"/>
-                <w:sz w:val="21"/>
-                <w:szCs w:val="21"/>
-              </w:rPr>
-              <w:t xml:space="preserve"> Hombre”</w:t>
+            <w:r>
+              <w:rPr>
+                <w:rFonts w:ascii="Arial" w:hAnsi="Arial" w:cs="Arial"/>
+                <w:color w:val="1A1A1A"/>
+                <w:sz w:val="21"/>
+                <w:szCs w:val="21"/>
+              </w:rPr>
+              <w:t>Obs=”Es Hombre”</w:t>
             </w:r>
           </w:p>
           <w:p>
@@ -3959,7 +3170,7 @@
           </w:tcPr>
           <w:p>
             <w:r>
-              <w:t>False, el cliente no pudo ser actualizado porque no existe el cliente</w:t>
+              <w:t>el cliente no pudo ser actualizado porque no existe el cliente</w:t>
             </w:r>
           </w:p>
         </w:tc>

</xml_diff>